<commit_message>
docs: all files done
</commit_message>
<xml_diff>
--- a/Documentos/Planificación/Líneas Base/ENUNCIADO DEL ALCANCE.docx
+++ b/Documentos/Planificación/Líneas Base/ENUNCIADO DEL ALCANCE.docx
@@ -113,7 +113,7 @@
                 <w:szCs w:val="20"/>
                 <w:rtl w:val="0"/>
               </w:rPr>
-              <w:t xml:space="preserve">Sistema de gestión de alquileres de casa</w:t>
+              <w:t xml:space="preserve">Sistema de gestión de alquileres de pisos</w:t>
             </w:r>
           </w:p>
         </w:tc>
@@ -286,7 +286,7 @@
               <w:rPr>
                 <w:rtl w:val="0"/>
               </w:rPr>
-              <w:t xml:space="preserve">El proyecto tiene como objetivo desarrollar una plataforma web que permita a los usuarios gestionar el alquiler de propiedades de manera eficiente y segura. La plataforma permitirá a los inquilinos registrarse, buscar propiedades, realizar reservas y gestionar sus alquileres. Por su parte, los propietarios podrán listar sus propiedades, gestionar reservas y recibir notificaciones relacionadas. El sistema se diseñará para ser intuitivo y amigable, cumpliendo con los estándares de seguridad y privacidad necesarios.</w:t>
+              <w:t xml:space="preserve">El proyecto tiene como objetivo desarrollar una plataforma web que permita a los usuarios gestionar el alquiler de pisos de manera eficiente y segura. La plataforma permitirá a los inquilinos registrarse, buscar propiedades, realizar reservas y gestionar sus alquileres. Por su parte, los propietarios podrán listar sus propiedades, gestionar reservas y recibir notificaciones relacionadas. El sistema se diseñará para ser intuitivo y amigable, cumpliendo con los estándares de seguridad y privacidad necesarios.</w:t>
             </w:r>
           </w:p>
           <w:p>
@@ -347,7 +347,7 @@
               <w:rPr>
                 <w:rtl w:val="0"/>
               </w:rPr>
-              <w:t xml:space="preserve">Implementar una gestión integral de propiedades que permita a los propietarios añadir, modificar y eliminar listados.</w:t>
+              <w:t xml:space="preserve">Implementar una gestión integral de propiedades que permita a los propietarios añadir, modificar y eliminar pisos.</w:t>
             </w:r>
           </w:p>
           <w:p>
@@ -366,7 +366,20 @@
               <w:rPr>
                 <w:rtl w:val="0"/>
               </w:rPr>
-              <w:t xml:space="preserve">Crear funcionalidades de búsqueda y filtrado de propiedades según diferentes criterios como ubicación, precio y número de habitaciones.</w:t>
+              <w:t xml:space="preserve">Crear funcionalidades de búsqueda y filtrado de propiedades según diferentes criterios como </w:t>
+            </w:r>
+            <w:r>
+              <w:rPr>
+                <w:sz w:val="20"/>
+                <w:szCs w:val="20"/>
+                <w:rtl w:val="0"/>
+              </w:rPr>
+              <w:t xml:space="preserve">rango de fecha,dirección, rango de precios, número de huéspedes.</w:t>
+            </w:r>
+            <w:r>
+              <w:rPr>
+                <w:rtl w:val="0"/>
+              </w:rPr>
             </w:r>
           </w:p>
           <w:p>
@@ -729,6 +742,90 @@
     </w:p>
     <w:p>
       <w:pPr>
+        <w:spacing w:after="0" w:lineRule="auto"/>
+        <w:jc w:val="both"/>
+        <w:rPr>
+          <w:b w:val="1"/>
+        </w:rPr>
+      </w:pPr>
+      <w:r>
+        <w:rPr>
+          <w:rtl w:val="0"/>
+        </w:rPr>
+      </w:r>
+    </w:p>
+    <w:p>
+      <w:pPr>
+        <w:spacing w:after="0" w:lineRule="auto"/>
+        <w:jc w:val="both"/>
+        <w:rPr>
+          <w:b w:val="1"/>
+        </w:rPr>
+      </w:pPr>
+      <w:r>
+        <w:rPr>
+          <w:rtl w:val="0"/>
+        </w:rPr>
+      </w:r>
+    </w:p>
+    <w:p>
+      <w:pPr>
+        <w:spacing w:after="0" w:lineRule="auto"/>
+        <w:jc w:val="both"/>
+        <w:rPr>
+          <w:b w:val="1"/>
+        </w:rPr>
+      </w:pPr>
+      <w:r>
+        <w:rPr>
+          <w:rtl w:val="0"/>
+        </w:rPr>
+      </w:r>
+    </w:p>
+    <w:p>
+      <w:pPr>
+        <w:spacing w:after="0" w:lineRule="auto"/>
+        <w:jc w:val="both"/>
+        <w:rPr>
+          <w:b w:val="1"/>
+        </w:rPr>
+      </w:pPr>
+      <w:r>
+        <w:rPr>
+          <w:rtl w:val="0"/>
+        </w:rPr>
+      </w:r>
+    </w:p>
+    <w:p>
+      <w:pPr>
+        <w:spacing w:after="0" w:lineRule="auto"/>
+        <w:jc w:val="both"/>
+        <w:rPr>
+          <w:b w:val="1"/>
+        </w:rPr>
+      </w:pPr>
+      <w:r>
+        <w:rPr>
+          <w:rtl w:val="0"/>
+        </w:rPr>
+      </w:r>
+    </w:p>
+    <w:p>
+      <w:pPr>
+        <w:spacing w:after="0" w:lineRule="auto"/>
+        <w:jc w:val="both"/>
+        <w:rPr>
+          <w:b w:val="1"/>
+        </w:rPr>
+      </w:pPr>
+      <w:r>
+        <w:rPr>
+          <w:rtl w:val="0"/>
+        </w:rPr>
+      </w:r>
+    </w:p>
+    <w:p>
+      <w:pPr>
         <w:shd w:fill="d9d9d9" w:val="clear"/>
         <w:jc w:val="both"/>
         <w:rPr>
@@ -827,7 +924,7 @@
               <w:rPr>
                 <w:rtl w:val="0"/>
               </w:rPr>
-              <w:t xml:space="preserve">Participación activa del cliente y del patrocinador.</w:t>
+              <w:t xml:space="preserve">Participación activa del patrocinador.</w:t>
             </w:r>
           </w:p>
         </w:tc>
@@ -896,89 +993,6 @@
         </w:tc>
       </w:tr>
     </w:tbl>
-    <w:p>
-      <w:pPr>
-        <w:jc w:val="both"/>
-        <w:rPr>
-          <w:b w:val="1"/>
-        </w:rPr>
-      </w:pPr>
-      <w:r>
-        <w:rPr>
-          <w:rtl w:val="0"/>
-        </w:rPr>
-      </w:r>
-    </w:p>
-    <w:p>
-      <w:pPr>
-        <w:spacing w:after="0" w:lineRule="auto"/>
-        <w:jc w:val="both"/>
-        <w:rPr>
-          <w:b w:val="1"/>
-        </w:rPr>
-      </w:pPr>
-      <w:r>
-        <w:rPr>
-          <w:rtl w:val="0"/>
-        </w:rPr>
-      </w:r>
-    </w:p>
-    <w:p>
-      <w:pPr>
-        <w:spacing w:after="0" w:lineRule="auto"/>
-        <w:jc w:val="both"/>
-        <w:rPr>
-          <w:b w:val="1"/>
-        </w:rPr>
-      </w:pPr>
-      <w:r>
-        <w:rPr>
-          <w:rtl w:val="0"/>
-        </w:rPr>
-      </w:r>
-    </w:p>
-    <w:p>
-      <w:pPr>
-        <w:spacing w:after="0" w:lineRule="auto"/>
-        <w:jc w:val="both"/>
-        <w:rPr>
-          <w:b w:val="1"/>
-        </w:rPr>
-      </w:pPr>
-      <w:r>
-        <w:rPr>
-          <w:rtl w:val="0"/>
-        </w:rPr>
-      </w:r>
-    </w:p>
-    <w:p>
-      <w:pPr>
-        <w:spacing w:after="0" w:lineRule="auto"/>
-        <w:jc w:val="both"/>
-        <w:rPr>
-          <w:b w:val="1"/>
-        </w:rPr>
-      </w:pPr>
-      <w:r>
-        <w:rPr>
-          <w:rtl w:val="0"/>
-        </w:rPr>
-      </w:r>
-    </w:p>
-    <w:p>
-      <w:pPr>
-        <w:spacing w:after="0" w:lineRule="auto"/>
-        <w:jc w:val="both"/>
-        <w:rPr>
-          <w:b w:val="1"/>
-        </w:rPr>
-      </w:pPr>
-      <w:r>
-        <w:rPr>
-          <w:rtl w:val="0"/>
-        </w:rPr>
-      </w:r>
-    </w:p>
     <w:p>
       <w:pPr>
         <w:spacing w:after="0" w:lineRule="auto"/>
@@ -1190,7 +1204,7 @@
               <w:rPr>
                 <w:rtl w:val="0"/>
               </w:rPr>
-              <w:t xml:space="preserve">El proyecto debe completarse dentro del plazo de 2 meses a partir de la fecha de inicio (2/10/2024), cumpliendo con la fecha límite de entrega (6/12/2024).</w:t>
+              <w:t xml:space="preserve">El proyecto debe completarse dentro del plazo acordado.</w:t>
             </w:r>
           </w:p>
         </w:tc>
@@ -1351,27 +1365,6 @@
                 <w:rtl w:val="0"/>
               </w:rPr>
               <w:t xml:space="preserve">Todos los entregables deben ser presentados y aceptados por el cliente sin errores críticos.</w:t>
-            </w:r>
-          </w:p>
-        </w:tc>
-      </w:tr>
-      <w:tr>
-        <w:trPr>
-          <w:cantSplit w:val="0"/>
-          <w:tblHeader w:val="0"/>
-        </w:trPr>
-        <w:tc>
-          <w:tcPr/>
-          <w:p>
-            <w:pPr>
-              <w:jc w:val="both"/>
-              <w:rPr/>
-            </w:pPr>
-            <w:r>
-              <w:rPr>
-                <w:rtl w:val="0"/>
-              </w:rPr>
-              <w:t xml:space="preserve">La plataforma debe obtener una valoración de al menos 4.4/5 en encuestas de satisfacción a los usuarios durante los dos primeros meses de operación.</w:t>
             </w:r>
           </w:p>
         </w:tc>

</xml_diff>